<commit_message>
Added link to day plan
</commit_message>
<xml_diff>
--- a/seminars/attended/workshop_cdi_ctlt2018/CDI_Workbook_June2018.docx
+++ b/seminars/attended/workshop_cdi_ctlt2018/CDI_Workbook_June2018.docx
@@ -751,17 +751,7 @@
           <w:szCs w:val="24"/>
           <w:lang w:val="en-CA"/>
         </w:rPr>
-        <w:t>: In class support and feedback on presentations</w:t>
-      </w:r>
-      <w:r>
-        <w:rPr>
-          <w:rFonts w:ascii="Times New Roman" w:eastAsia="Times New Roman" w:hAnsi="Times New Roman" w:cs="Times New Roman"/>
-          <w:color w:val="auto"/>
-          <w:sz w:val="24"/>
-          <w:szCs w:val="24"/>
-          <w:lang w:val="en-CA"/>
-        </w:rPr>
-        <w:t>; Minimal support outside of class hours (unless scheduled consultations)</w:t>
+        <w:t>: In class support and feedback on presentations; Minimal support outside of class hours (unless scheduled consultations)</w:t>
       </w:r>
     </w:p>
     <w:p>
@@ -1126,8 +1116,6 @@
         </w:rPr>
         <w:t>, ability to break down an argument/question and examine it critically.</w:t>
       </w:r>
-      <w:bookmarkStart w:id="3" w:name="_GoBack"/>
-      <w:bookmarkEnd w:id="3"/>
       <w:r>
         <w:rPr>
           <w:rFonts w:ascii="Times New Roman" w:eastAsia="Times New Roman" w:hAnsi="Times New Roman" w:cs="Times New Roman"/>
@@ -1516,8 +1504,8 @@
           <w:szCs w:val="36"/>
         </w:rPr>
       </w:pPr>
-      <w:bookmarkStart w:id="4" w:name="_5be3a0foo352" w:colFirst="0" w:colLast="0"/>
-      <w:bookmarkEnd w:id="4"/>
+      <w:bookmarkStart w:id="3" w:name="_5be3a0foo352" w:colFirst="0" w:colLast="0"/>
+      <w:bookmarkEnd w:id="3"/>
       <w:r>
         <w:rPr>
           <w:rFonts w:ascii="PT Sans Narrow" w:eastAsia="PT Sans Narrow" w:hAnsi="PT Sans Narrow" w:cs="PT Sans Narrow"/>
@@ -1556,8 +1544,8 @@
           <w:szCs w:val="28"/>
         </w:rPr>
       </w:pPr>
-      <w:bookmarkStart w:id="5" w:name="_9ohdlhx5whiu" w:colFirst="0" w:colLast="0"/>
-      <w:bookmarkEnd w:id="5"/>
+      <w:bookmarkStart w:id="4" w:name="_9ohdlhx5whiu" w:colFirst="0" w:colLast="0"/>
+      <w:bookmarkEnd w:id="4"/>
       <w:r>
         <w:rPr>
           <w:rFonts w:ascii="PT Sans Narrow" w:eastAsia="PT Sans Narrow" w:hAnsi="PT Sans Narrow" w:cs="PT Sans Narrow"/>
@@ -1597,8 +1585,8 @@
           <w:szCs w:val="22"/>
         </w:rPr>
       </w:pPr>
-      <w:bookmarkStart w:id="6" w:name="_mebsjiz6b9yt" w:colFirst="0" w:colLast="0"/>
-      <w:bookmarkEnd w:id="6"/>
+      <w:bookmarkStart w:id="5" w:name="_mebsjiz6b9yt" w:colFirst="0" w:colLast="0"/>
+      <w:bookmarkEnd w:id="5"/>
       <w:r>
         <w:rPr>
           <w:b/>
@@ -1645,8 +1633,8 @@
           <w:szCs w:val="22"/>
         </w:rPr>
       </w:pPr>
-      <w:bookmarkStart w:id="7" w:name="_u7ke2j1p2djk" w:colFirst="0" w:colLast="0"/>
-      <w:bookmarkEnd w:id="7"/>
+      <w:bookmarkStart w:id="6" w:name="_u7ke2j1p2djk" w:colFirst="0" w:colLast="0"/>
+      <w:bookmarkEnd w:id="6"/>
       <w:r>
         <w:rPr>
           <w:b/>
@@ -1716,8 +1704,8 @@
           <w:szCs w:val="28"/>
         </w:rPr>
       </w:pPr>
-      <w:bookmarkStart w:id="8" w:name="_v9qsk8cszyqm" w:colFirst="0" w:colLast="0"/>
-      <w:bookmarkEnd w:id="8"/>
+      <w:bookmarkStart w:id="7" w:name="_v9qsk8cszyqm" w:colFirst="0" w:colLast="0"/>
+      <w:bookmarkEnd w:id="7"/>
       <w:r>
         <w:rPr>
           <w:rFonts w:ascii="PT Sans Narrow" w:eastAsia="PT Sans Narrow" w:hAnsi="PT Sans Narrow" w:cs="PT Sans Narrow"/>
@@ -2292,8 +2280,8 @@
           <w:szCs w:val="36"/>
         </w:rPr>
       </w:pPr>
-      <w:bookmarkStart w:id="9" w:name="_ivtbtavpit7h" w:colFirst="0" w:colLast="0"/>
-      <w:bookmarkEnd w:id="9"/>
+      <w:bookmarkStart w:id="8" w:name="_ivtbtavpit7h" w:colFirst="0" w:colLast="0"/>
+      <w:bookmarkEnd w:id="8"/>
       <w:r>
         <w:rPr>
           <w:rFonts w:ascii="PT Sans Narrow" w:eastAsia="PT Sans Narrow" w:hAnsi="PT Sans Narrow" w:cs="PT Sans Narrow"/>
@@ -2641,8 +2629,8 @@
           <w:szCs w:val="36"/>
         </w:rPr>
       </w:pPr>
-      <w:bookmarkStart w:id="10" w:name="_6fxvnpp21agz" w:colFirst="0" w:colLast="0"/>
-      <w:bookmarkEnd w:id="10"/>
+      <w:bookmarkStart w:id="9" w:name="_6fxvnpp21agz" w:colFirst="0" w:colLast="0"/>
+      <w:bookmarkEnd w:id="9"/>
     </w:p>
     <w:p/>
     <w:p/>
@@ -2661,8 +2649,8 @@
           <w:szCs w:val="36"/>
         </w:rPr>
       </w:pPr>
-      <w:bookmarkStart w:id="11" w:name="_e4cgx07le3tz" w:colFirst="0" w:colLast="0"/>
-      <w:bookmarkEnd w:id="11"/>
+      <w:bookmarkStart w:id="10" w:name="_e4cgx07le3tz" w:colFirst="0" w:colLast="0"/>
+      <w:bookmarkEnd w:id="10"/>
     </w:p>
     <w:p>
       <w:pPr>
@@ -2679,8 +2667,8 @@
           <w:szCs w:val="36"/>
         </w:rPr>
       </w:pPr>
-      <w:bookmarkStart w:id="12" w:name="_44zrg375ko1k" w:colFirst="0" w:colLast="0"/>
-      <w:bookmarkEnd w:id="12"/>
+      <w:bookmarkStart w:id="11" w:name="_44zrg375ko1k" w:colFirst="0" w:colLast="0"/>
+      <w:bookmarkEnd w:id="11"/>
     </w:p>
     <w:p>
       <w:pPr>
@@ -2697,8 +2685,8 @@
           <w:szCs w:val="36"/>
         </w:rPr>
       </w:pPr>
-      <w:bookmarkStart w:id="13" w:name="_1p2v8hb1926m" w:colFirst="0" w:colLast="0"/>
-      <w:bookmarkEnd w:id="13"/>
+      <w:bookmarkStart w:id="12" w:name="_1p2v8hb1926m" w:colFirst="0" w:colLast="0"/>
+      <w:bookmarkEnd w:id="12"/>
     </w:p>
     <w:p>
       <w:pPr>
@@ -2715,8 +2703,8 @@
           <w:szCs w:val="36"/>
         </w:rPr>
       </w:pPr>
-      <w:bookmarkStart w:id="14" w:name="_w55d8dlosjft" w:colFirst="0" w:colLast="0"/>
-      <w:bookmarkEnd w:id="14"/>
+      <w:bookmarkStart w:id="13" w:name="_w55d8dlosjft" w:colFirst="0" w:colLast="0"/>
+      <w:bookmarkEnd w:id="13"/>
     </w:p>
     <w:p/>
     <w:p/>
@@ -2736,8 +2724,8 @@
           <w:szCs w:val="36"/>
         </w:rPr>
       </w:pPr>
-      <w:bookmarkStart w:id="15" w:name="_9l2nttod9fxs" w:colFirst="0" w:colLast="0"/>
-      <w:bookmarkEnd w:id="15"/>
+      <w:bookmarkStart w:id="14" w:name="_9l2nttod9fxs" w:colFirst="0" w:colLast="0"/>
+      <w:bookmarkEnd w:id="14"/>
       <w:r>
         <w:rPr>
           <w:rFonts w:ascii="PT Sans Narrow" w:eastAsia="PT Sans Narrow" w:hAnsi="PT Sans Narrow" w:cs="PT Sans Narrow"/>
@@ -2765,8 +2753,8 @@
           <w:szCs w:val="28"/>
         </w:rPr>
       </w:pPr>
-      <w:bookmarkStart w:id="16" w:name="_ezqieuw81xa8" w:colFirst="0" w:colLast="0"/>
-      <w:bookmarkEnd w:id="16"/>
+      <w:bookmarkStart w:id="15" w:name="_ezqieuw81xa8" w:colFirst="0" w:colLast="0"/>
+      <w:bookmarkEnd w:id="15"/>
       <w:r>
         <w:rPr>
           <w:rFonts w:ascii="PT Sans Narrow" w:eastAsia="PT Sans Narrow" w:hAnsi="PT Sans Narrow" w:cs="PT Sans Narrow"/>
@@ -3847,6 +3835,13 @@
                 <w:shd w:val="clear" w:color="auto" w:fill="7EDCE3"/>
               </w:rPr>
             </w:pPr>
+            <w:r>
+              <w:rPr>
+                <w:rFonts w:ascii="Menlo Regular" w:hAnsi="Menlo Regular" w:cs="Menlo Regular"/>
+                <w:lang w:val="en-US"/>
+              </w:rPr>
+              <w:t>Identify the difference between a bioinformatics specialty and a set of computational algorithms</w:t>
+            </w:r>
           </w:p>
         </w:tc>
         <w:tc>
@@ -3884,8 +3879,32 @@
               <w:t>Evidence:</w:t>
             </w:r>
           </w:p>
-          <w:p/>
-          <w:p/>
+          <w:p>
+            <w:r>
+              <w:t>Define a specialty and a</w:t>
+            </w:r>
+            <w:r>
+              <w:t>n associated</w:t>
+            </w:r>
+            <w:r>
+              <w:t xml:space="preserve"> set of algorithms</w:t>
+            </w:r>
+          </w:p>
+          <w:p>
+            <w:r>
+              <w:t xml:space="preserve">Use an example to illustrate the distinction </w:t>
+            </w:r>
+          </w:p>
+          <w:p>
+            <w:r>
+              <w:t>Propose</w:t>
+            </w:r>
+            <w:bookmarkStart w:id="16" w:name="_GoBack"/>
+            <w:bookmarkEnd w:id="16"/>
+            <w:r>
+              <w:t xml:space="preserve"> use-case scenarios where an algorithm is used across multiple specialties </w:t>
+            </w:r>
+          </w:p>
           <w:p>
             <w:pPr>
               <w:pStyle w:val="NormalWeb"/>
@@ -3978,6 +3997,13 @@
                 <w:szCs w:val="18"/>
               </w:rPr>
             </w:pPr>
+            <w:r>
+              <w:rPr>
+                <w:rFonts w:ascii="Menlo Regular" w:hAnsi="Menlo Regular" w:cs="Menlo Regular"/>
+                <w:lang w:val="en-US"/>
+              </w:rPr>
+              <w:t>Outline a bioinformatics based analytical pipeline, integrating key fields and methods</w:t>
+            </w:r>
           </w:p>
         </w:tc>
         <w:tc>
@@ -3998,7 +4024,60 @@
           </w:tcPr>
           <w:p>
             <w:pPr>
-              <w:ind w:left="20"/>
+              <w:pStyle w:val="NormalWeb"/>
+              <w:spacing w:before="0" w:beforeAutospacing="0" w:after="0" w:afterAutospacing="0"/>
+              <w:ind w:left="20"/>
+            </w:pPr>
+            <w:r>
+              <w:rPr>
+                <w:rFonts w:ascii="Arial" w:hAnsi="Arial" w:cs="Arial"/>
+                <w:b/>
+                <w:bCs/>
+                <w:color w:val="000000"/>
+                <w:sz w:val="20"/>
+                <w:szCs w:val="20"/>
+                <w:shd w:val="clear" w:color="auto" w:fill="7EDCE3"/>
+              </w:rPr>
+              <w:t>Evidence:</w:t>
+            </w:r>
+          </w:p>
+          <w:p>
+            <w:r>
+              <w:t xml:space="preserve">Connect methods across specialties to justify the quality of output data </w:t>
+            </w:r>
+          </w:p>
+          <w:p>
+            <w:r>
+              <w:t>Evaluate the impact of alternative steps on the results/output</w:t>
+            </w:r>
+            <w:r>
+              <w:t xml:space="preserve"> </w:t>
+            </w:r>
+            <w:r>
+              <w:t>from described pipeline</w:t>
+            </w:r>
+          </w:p>
+          <w:p>
+            <w:pPr>
+              <w:pStyle w:val="NormalWeb"/>
+              <w:spacing w:before="0" w:beforeAutospacing="0" w:after="0" w:afterAutospacing="0"/>
+              <w:ind w:left="20"/>
+            </w:pPr>
+            <w:r>
+              <w:rPr>
+                <w:rFonts w:ascii="Arial" w:hAnsi="Arial" w:cs="Arial"/>
+                <w:b/>
+                <w:bCs/>
+                <w:color w:val="000000"/>
+                <w:sz w:val="20"/>
+                <w:szCs w:val="20"/>
+                <w:shd w:val="clear" w:color="auto" w:fill="7EDCE3"/>
+              </w:rPr>
+              <w:t>Assessment:</w:t>
+            </w:r>
+          </w:p>
+          <w:p>
+            <w:pPr>
               <w:rPr>
                 <w:i/>
                 <w:color w:val="695D46"/>
@@ -4066,6 +4145,21 @@
                 <w:szCs w:val="18"/>
               </w:rPr>
             </w:pPr>
+            <w:r>
+              <w:rPr>
+                <w:rFonts w:ascii="Menlo Regular" w:hAnsi="Menlo Regular" w:cs="Menlo Regular"/>
+                <w:lang w:val="en-US"/>
+              </w:rPr>
+              <w:t xml:space="preserve">Illustrate the integration of bioinformatics specialties in answering biological </w:t>
+            </w:r>
+            <w:r>
+              <w:rPr>
+                <w:rFonts w:ascii="Menlo Regular" w:hAnsi="Menlo Regular" w:cs="Menlo Regular"/>
+                <w:lang w:val="en-US"/>
+              </w:rPr>
+              <w:lastRenderedPageBreak/>
+              <w:t>hypotheses and justify the selection of methods and data types</w:t>
+            </w:r>
           </w:p>
         </w:tc>
         <w:tc>
@@ -4086,6 +4180,60 @@
           </w:tcPr>
           <w:p>
             <w:pPr>
+              <w:pStyle w:val="NormalWeb"/>
+              <w:spacing w:before="0" w:beforeAutospacing="0" w:after="0" w:afterAutospacing="0"/>
+              <w:ind w:left="20"/>
+            </w:pPr>
+            <w:r>
+              <w:rPr>
+                <w:rFonts w:ascii="Arial" w:hAnsi="Arial" w:cs="Arial"/>
+                <w:b/>
+                <w:bCs/>
+                <w:color w:val="000000"/>
+                <w:sz w:val="20"/>
+                <w:szCs w:val="20"/>
+                <w:shd w:val="clear" w:color="auto" w:fill="7EDCE3"/>
+              </w:rPr>
+              <w:lastRenderedPageBreak/>
+              <w:t>Evidence:</w:t>
+            </w:r>
+          </w:p>
+          <w:p>
+            <w:r>
+              <w:t xml:space="preserve">Design an experimental setup to answer proposed hypothesis </w:t>
+            </w:r>
+          </w:p>
+          <w:p>
+            <w:r>
+              <w:t xml:space="preserve">Demonstrate domain knowledge and ability to balance drawbacks and benefits </w:t>
+            </w:r>
+            <w:r>
+              <w:lastRenderedPageBreak/>
+              <w:t>of each analytical step</w:t>
+            </w:r>
+          </w:p>
+          <w:p>
+            <w:pPr>
+              <w:pStyle w:val="NormalWeb"/>
+              <w:spacing w:before="0" w:beforeAutospacing="0" w:after="0" w:afterAutospacing="0"/>
+              <w:ind w:left="20"/>
+            </w:pPr>
+            <w:r>
+              <w:rPr>
+                <w:rFonts w:ascii="Arial" w:hAnsi="Arial" w:cs="Arial"/>
+                <w:b/>
+                <w:bCs/>
+                <w:color w:val="000000"/>
+                <w:sz w:val="20"/>
+                <w:szCs w:val="20"/>
+                <w:shd w:val="clear" w:color="auto" w:fill="7EDCE3"/>
+              </w:rPr>
+              <w:t>Assessment:</w:t>
+            </w:r>
+          </w:p>
+          <w:p/>
+          <w:p>
+            <w:pPr>
               <w:ind w:left="20"/>
               <w:rPr>
                 <w:i/>
@@ -4125,283 +4273,6 @@
           </w:p>
         </w:tc>
       </w:tr>
-      <w:tr>
-        <w:trPr>
-          <w:trHeight w:val="400"/>
-        </w:trPr>
-        <w:tc>
-          <w:tcPr>
-            <w:tcW w:w="3045" w:type="dxa"/>
-            <w:tcBorders>
-              <w:top w:val="single" w:sz="6" w:space="0" w:color="000000"/>
-              <w:left w:val="single" w:sz="6" w:space="0" w:color="000000"/>
-              <w:bottom w:val="single" w:sz="6" w:space="0" w:color="000000"/>
-              <w:right w:val="single" w:sz="6" w:space="0" w:color="000000"/>
-            </w:tcBorders>
-            <w:tcMar>
-              <w:top w:w="100" w:type="dxa"/>
-              <w:left w:w="100" w:type="dxa"/>
-              <w:bottom w:w="100" w:type="dxa"/>
-              <w:right w:w="100" w:type="dxa"/>
-            </w:tcMar>
-          </w:tcPr>
-          <w:p>
-            <w:pPr>
-              <w:spacing w:line="288" w:lineRule="auto"/>
-              <w:ind w:left="20"/>
-              <w:rPr>
-                <w:b/>
-                <w:i/>
-                <w:sz w:val="20"/>
-                <w:szCs w:val="20"/>
-                <w:shd w:val="clear" w:color="auto" w:fill="7EDCE3"/>
-              </w:rPr>
-            </w:pPr>
-          </w:p>
-        </w:tc>
-        <w:tc>
-          <w:tcPr>
-            <w:tcW w:w="4365" w:type="dxa"/>
-            <w:tcBorders>
-              <w:top w:val="single" w:sz="6" w:space="0" w:color="000000"/>
-              <w:left w:val="single" w:sz="6" w:space="0" w:color="000000"/>
-              <w:bottom w:val="single" w:sz="6" w:space="0" w:color="000000"/>
-              <w:right w:val="single" w:sz="6" w:space="0" w:color="000000"/>
-            </w:tcBorders>
-            <w:tcMar>
-              <w:top w:w="100" w:type="dxa"/>
-              <w:left w:w="100" w:type="dxa"/>
-              <w:bottom w:w="100" w:type="dxa"/>
-              <w:right w:w="100" w:type="dxa"/>
-            </w:tcMar>
-          </w:tcPr>
-          <w:p>
-            <w:pPr>
-              <w:spacing w:line="288" w:lineRule="auto"/>
-              <w:ind w:left="20"/>
-              <w:rPr>
-                <w:b/>
-                <w:sz w:val="20"/>
-                <w:szCs w:val="20"/>
-                <w:shd w:val="clear" w:color="auto" w:fill="7EDCE3"/>
-              </w:rPr>
-            </w:pPr>
-          </w:p>
-        </w:tc>
-        <w:tc>
-          <w:tcPr>
-            <w:tcW w:w="2790" w:type="dxa"/>
-            <w:tcBorders>
-              <w:top w:val="single" w:sz="6" w:space="0" w:color="000000"/>
-              <w:left w:val="single" w:sz="6" w:space="0" w:color="000000"/>
-              <w:bottom w:val="single" w:sz="6" w:space="0" w:color="000000"/>
-              <w:right w:val="single" w:sz="6" w:space="0" w:color="000000"/>
-            </w:tcBorders>
-            <w:tcMar>
-              <w:top w:w="100" w:type="dxa"/>
-              <w:left w:w="100" w:type="dxa"/>
-              <w:bottom w:w="100" w:type="dxa"/>
-              <w:right w:w="100" w:type="dxa"/>
-            </w:tcMar>
-          </w:tcPr>
-          <w:p>
-            <w:pPr>
-              <w:spacing w:line="288" w:lineRule="auto"/>
-              <w:ind w:left="20"/>
-              <w:rPr>
-                <w:b/>
-                <w:sz w:val="20"/>
-                <w:szCs w:val="20"/>
-                <w:shd w:val="clear" w:color="auto" w:fill="7EDCE3"/>
-              </w:rPr>
-            </w:pPr>
-          </w:p>
-        </w:tc>
-      </w:tr>
-      <w:tr>
-        <w:trPr>
-          <w:trHeight w:val="380"/>
-        </w:trPr>
-        <w:tc>
-          <w:tcPr>
-            <w:tcW w:w="3045" w:type="dxa"/>
-            <w:tcBorders>
-              <w:top w:val="single" w:sz="6" w:space="0" w:color="000000"/>
-              <w:left w:val="single" w:sz="6" w:space="0" w:color="000000"/>
-              <w:bottom w:val="single" w:sz="6" w:space="0" w:color="000000"/>
-              <w:right w:val="single" w:sz="6" w:space="0" w:color="000000"/>
-            </w:tcBorders>
-            <w:shd w:val="clear" w:color="auto" w:fill="auto"/>
-            <w:tcMar>
-              <w:top w:w="100" w:type="dxa"/>
-              <w:left w:w="100" w:type="dxa"/>
-              <w:bottom w:w="100" w:type="dxa"/>
-              <w:right w:w="100" w:type="dxa"/>
-            </w:tcMar>
-          </w:tcPr>
-          <w:p>
-            <w:pPr>
-              <w:ind w:left="20"/>
-              <w:rPr>
-                <w:i/>
-                <w:color w:val="695D46"/>
-                <w:sz w:val="18"/>
-                <w:szCs w:val="18"/>
-              </w:rPr>
-            </w:pPr>
-          </w:p>
-        </w:tc>
-        <w:tc>
-          <w:tcPr>
-            <w:tcW w:w="4365" w:type="dxa"/>
-            <w:tcBorders>
-              <w:top w:val="single" w:sz="6" w:space="0" w:color="000000"/>
-              <w:left w:val="single" w:sz="6" w:space="0" w:color="000000"/>
-              <w:bottom w:val="single" w:sz="6" w:space="0" w:color="000000"/>
-              <w:right w:val="single" w:sz="6" w:space="0" w:color="000000"/>
-            </w:tcBorders>
-            <w:shd w:val="clear" w:color="auto" w:fill="auto"/>
-            <w:tcMar>
-              <w:top w:w="100" w:type="dxa"/>
-              <w:left w:w="100" w:type="dxa"/>
-              <w:bottom w:w="100" w:type="dxa"/>
-              <w:right w:w="100" w:type="dxa"/>
-            </w:tcMar>
-          </w:tcPr>
-          <w:p>
-            <w:pPr>
-              <w:ind w:left="20"/>
-              <w:rPr>
-                <w:i/>
-                <w:color w:val="695D46"/>
-                <w:sz w:val="18"/>
-                <w:szCs w:val="18"/>
-              </w:rPr>
-            </w:pPr>
-          </w:p>
-        </w:tc>
-        <w:tc>
-          <w:tcPr>
-            <w:tcW w:w="2790" w:type="dxa"/>
-            <w:tcBorders>
-              <w:top w:val="single" w:sz="6" w:space="0" w:color="000000"/>
-              <w:left w:val="single" w:sz="6" w:space="0" w:color="000000"/>
-              <w:bottom w:val="single" w:sz="6" w:space="0" w:color="000000"/>
-              <w:right w:val="single" w:sz="6" w:space="0" w:color="000000"/>
-            </w:tcBorders>
-            <w:shd w:val="clear" w:color="auto" w:fill="auto"/>
-            <w:tcMar>
-              <w:top w:w="100" w:type="dxa"/>
-              <w:left w:w="100" w:type="dxa"/>
-              <w:bottom w:w="100" w:type="dxa"/>
-              <w:right w:w="100" w:type="dxa"/>
-            </w:tcMar>
-          </w:tcPr>
-          <w:p>
-            <w:pPr>
-              <w:ind w:left="20"/>
-              <w:rPr>
-                <w:b/>
-                <w:color w:val="695D46"/>
-                <w:sz w:val="28"/>
-                <w:szCs w:val="28"/>
-              </w:rPr>
-            </w:pPr>
-          </w:p>
-        </w:tc>
-      </w:tr>
-      <w:tr>
-        <w:trPr>
-          <w:trHeight w:val="380"/>
-        </w:trPr>
-        <w:tc>
-          <w:tcPr>
-            <w:tcW w:w="3045" w:type="dxa"/>
-            <w:tcBorders>
-              <w:top w:val="single" w:sz="6" w:space="0" w:color="000000"/>
-              <w:left w:val="single" w:sz="6" w:space="0" w:color="000000"/>
-              <w:bottom w:val="single" w:sz="6" w:space="0" w:color="000000"/>
-              <w:right w:val="single" w:sz="6" w:space="0" w:color="000000"/>
-            </w:tcBorders>
-            <w:shd w:val="clear" w:color="auto" w:fill="auto"/>
-            <w:tcMar>
-              <w:top w:w="100" w:type="dxa"/>
-              <w:left w:w="100" w:type="dxa"/>
-              <w:bottom w:w="100" w:type="dxa"/>
-              <w:right w:w="100" w:type="dxa"/>
-            </w:tcMar>
-          </w:tcPr>
-          <w:p>
-            <w:pPr>
-              <w:ind w:left="20"/>
-              <w:rPr>
-                <w:i/>
-                <w:color w:val="695D46"/>
-                <w:sz w:val="18"/>
-                <w:szCs w:val="18"/>
-              </w:rPr>
-            </w:pPr>
-          </w:p>
-        </w:tc>
-        <w:tc>
-          <w:tcPr>
-            <w:tcW w:w="4365" w:type="dxa"/>
-            <w:tcBorders>
-              <w:top w:val="single" w:sz="6" w:space="0" w:color="000000"/>
-              <w:left w:val="single" w:sz="6" w:space="0" w:color="000000"/>
-              <w:bottom w:val="single" w:sz="6" w:space="0" w:color="000000"/>
-              <w:right w:val="single" w:sz="6" w:space="0" w:color="000000"/>
-            </w:tcBorders>
-            <w:shd w:val="clear" w:color="auto" w:fill="auto"/>
-            <w:tcMar>
-              <w:top w:w="100" w:type="dxa"/>
-              <w:left w:w="100" w:type="dxa"/>
-              <w:bottom w:w="100" w:type="dxa"/>
-              <w:right w:w="100" w:type="dxa"/>
-            </w:tcMar>
-          </w:tcPr>
-          <w:p>
-            <w:pPr>
-              <w:ind w:left="20"/>
-              <w:rPr>
-                <w:i/>
-                <w:color w:val="695D46"/>
-                <w:sz w:val="18"/>
-                <w:szCs w:val="18"/>
-              </w:rPr>
-            </w:pPr>
-          </w:p>
-        </w:tc>
-        <w:tc>
-          <w:tcPr>
-            <w:tcW w:w="2790" w:type="dxa"/>
-            <w:tcBorders>
-              <w:top w:val="single" w:sz="6" w:space="0" w:color="000000"/>
-              <w:left w:val="single" w:sz="6" w:space="0" w:color="000000"/>
-              <w:bottom w:val="single" w:sz="6" w:space="0" w:color="000000"/>
-              <w:right w:val="single" w:sz="6" w:space="0" w:color="000000"/>
-            </w:tcBorders>
-            <w:shd w:val="clear" w:color="auto" w:fill="auto"/>
-            <w:tcMar>
-              <w:top w:w="100" w:type="dxa"/>
-              <w:left w:w="100" w:type="dxa"/>
-              <w:bottom w:w="100" w:type="dxa"/>
-              <w:right w:w="100" w:type="dxa"/>
-            </w:tcMar>
-          </w:tcPr>
-          <w:p>
-            <w:pPr>
-              <w:ind w:left="20"/>
-              <w:rPr>
-                <w:b/>
-                <w:color w:val="695D46"/>
-                <w:sz w:val="28"/>
-                <w:szCs w:val="28"/>
-              </w:rPr>
-            </w:pPr>
-          </w:p>
-        </w:tc>
-      </w:tr>
     </w:tbl>
     <w:p>
       <w:pPr>
@@ -4875,7 +4746,6 @@
         <w:rPr>
           <w:b/>
         </w:rPr>
-        <w:lastRenderedPageBreak/>
         <w:t>How would YOU describe your course in a way that inspires (or at least engages) curiosity/interest?</w:t>
       </w:r>
       <w:r>
@@ -6691,16 +6561,7 @@
                 <w:sz w:val="20"/>
                 <w:szCs w:val="20"/>
               </w:rPr>
-              <w:t xml:space="preserve"> this </w:t>
-            </w:r>
-            <w:r>
-              <w:rPr>
-                <w:i/>
-                <w:sz w:val="20"/>
-                <w:szCs w:val="20"/>
-              </w:rPr>
-              <w:lastRenderedPageBreak/>
-              <w:t xml:space="preserve">learning? </w:t>
+              <w:t xml:space="preserve"> this learning? </w:t>
             </w:r>
             <w:r>
               <w:rPr>
@@ -6801,7 +6662,6 @@
                 <w:szCs w:val="20"/>
                 <w:shd w:val="clear" w:color="auto" w:fill="A7FCF6"/>
               </w:rPr>
-              <w:lastRenderedPageBreak/>
               <w:t>To help learners make meaning and</w:t>
             </w:r>
           </w:p>
@@ -6823,17 +6683,7 @@
                 <w:szCs w:val="20"/>
                 <w:shd w:val="clear" w:color="auto" w:fill="A7FCF6"/>
               </w:rPr>
-              <w:t xml:space="preserve">develop the knowledge, skills, </w:t>
-            </w:r>
-            <w:r>
-              <w:rPr>
-                <w:b/>
-                <w:sz w:val="20"/>
-                <w:szCs w:val="20"/>
-                <w:shd w:val="clear" w:color="auto" w:fill="A7FCF6"/>
-              </w:rPr>
-              <w:lastRenderedPageBreak/>
-              <w:t>attitudes</w:t>
+              <w:t>develop the knowledge, skills, attitudes</w:t>
             </w:r>
           </w:p>
           <w:p>
@@ -6918,7 +6768,6 @@
                 <w:sz w:val="20"/>
                 <w:szCs w:val="20"/>
               </w:rPr>
-              <w:lastRenderedPageBreak/>
               <w:t>Big Ideas/</w:t>
             </w:r>
           </w:p>
@@ -7422,6 +7271,7 @@
                 <w:sz w:val="18"/>
                 <w:szCs w:val="18"/>
               </w:rPr>
+              <w:lastRenderedPageBreak/>
               <w:t>Apply techniques for adjusting light (shutter speed, angle, etc) to minimize or enhance shadows on a subject.</w:t>
             </w:r>
           </w:p>
@@ -7651,7 +7501,6 @@
                 <w:sz w:val="18"/>
                 <w:szCs w:val="18"/>
               </w:rPr>
-              <w:lastRenderedPageBreak/>
               <w:t xml:space="preserve">Assessment: </w:t>
             </w:r>
             <w:r>
@@ -7751,7 +7600,6 @@
                 <w:sz w:val="18"/>
                 <w:szCs w:val="18"/>
               </w:rPr>
-              <w:lastRenderedPageBreak/>
               <w:t>Apply emerging knowledge of the qualities of light that make an impactful photograph (to select a piece for the class show).</w:t>
             </w:r>
           </w:p>
@@ -8459,7 +8307,6 @@
               <w:rPr>
                 <w:b/>
               </w:rPr>
-              <w:lastRenderedPageBreak/>
               <w:t xml:space="preserve">Big Ideas/Enduring Understandings:  </w:t>
             </w:r>
             <w:r>
@@ -9089,7 +8936,16 @@
                 <w:sz w:val="18"/>
                 <w:szCs w:val="18"/>
               </w:rPr>
-              <w:t>Produce a series of 10 images taken in different lighting conditions with notes about how decisions were made regarding the use of flash. Include successful and unsuccessful attempts.</w:t>
+              <w:t xml:space="preserve">Produce a series of 10 images taken in different lighting conditions with notes about how decisions </w:t>
+            </w:r>
+            <w:r>
+              <w:rPr>
+                <w:i/>
+                <w:sz w:val="18"/>
+                <w:szCs w:val="18"/>
+              </w:rPr>
+              <w:lastRenderedPageBreak/>
+              <w:t>were made regarding the use of flash. Include successful and unsuccessful attempts.</w:t>
             </w:r>
           </w:p>
           <w:p>
@@ -9181,19 +9037,19 @@
                 <w:sz w:val="18"/>
                 <w:szCs w:val="18"/>
               </w:rPr>
-              <w:t xml:space="preserve">Monthly lighting labs - demo of various approaches to flash - when and when not to use. Practice with cameras. </w:t>
-            </w:r>
-          </w:p>
-          <w:p>
-            <w:pPr>
-              <w:ind w:left="20"/>
+              <w:lastRenderedPageBreak/>
+              <w:t xml:space="preserve">Monthly lighting labs - demo of various approaches to flash - </w:t>
+            </w:r>
+            <w:r>
               <w:rPr>
                 <w:i/>
                 <w:color w:val="FF5E0E"/>
                 <w:sz w:val="18"/>
                 <w:szCs w:val="18"/>
               </w:rPr>
-            </w:pPr>
+              <w:lastRenderedPageBreak/>
+              <w:t xml:space="preserve">when and when not to use. Practice with cameras. </w:t>
+            </w:r>
           </w:p>
           <w:p>
             <w:pPr>
@@ -9205,13 +9061,24 @@
                 <w:szCs w:val="18"/>
               </w:rPr>
             </w:pPr>
-            <w:r>
+          </w:p>
+          <w:p>
+            <w:pPr>
+              <w:ind w:left="20"/>
               <w:rPr>
                 <w:i/>
                 <w:color w:val="FF5E0E"/>
                 <w:sz w:val="18"/>
                 <w:szCs w:val="18"/>
               </w:rPr>
+            </w:pPr>
+            <w:r>
+              <w:rPr>
+                <w:i/>
+                <w:color w:val="FF5E0E"/>
+                <w:sz w:val="18"/>
+                <w:szCs w:val="18"/>
+              </w:rPr>
               <w:t>Weekly critique circles. First task: each group contributes to a shared doc. which will serve as Critique Guidelines for the circles. Steps:</w:t>
             </w:r>
           </w:p>
@@ -9269,17 +9136,7 @@
                 <w:sz w:val="18"/>
                 <w:szCs w:val="18"/>
               </w:rPr>
-              <w:t xml:space="preserve">Contribute - 3 guidelines to </w:t>
-            </w:r>
-            <w:r>
-              <w:rPr>
-                <w:i/>
-                <w:color w:val="FF5E0E"/>
-                <w:sz w:val="18"/>
-                <w:szCs w:val="18"/>
-              </w:rPr>
-              <w:lastRenderedPageBreak/>
-              <w:t>shared Critique Guidelines doc.</w:t>
+              <w:t>Contribute - 3 guidelines to shared Critique Guidelines doc.</w:t>
             </w:r>
           </w:p>
           <w:p>
@@ -9657,6 +9514,7 @@
                 <w:sz w:val="18"/>
                 <w:szCs w:val="18"/>
               </w:rPr>
+              <w:lastRenderedPageBreak/>
               <w:t>Prepare a portfolio with all required weekly work and notes attached.</w:t>
             </w:r>
           </w:p>
@@ -9989,7 +9847,6 @@
                 <w:sz w:val="18"/>
                 <w:szCs w:val="18"/>
               </w:rPr>
-              <w:lastRenderedPageBreak/>
               <w:t>Be familiar with the art and artists of photography: Gerhardt Richter; Anselm Keiffer, Ansel Adams, Yousef Karsh,  and their perspectives.</w:t>
             </w:r>
           </w:p>
@@ -10342,7 +10199,7 @@
       <w:rPr>
         <w:noProof/>
       </w:rPr>
-      <w:t>3</w:t>
+      <w:t>8</w:t>
     </w:r>
     <w:r>
       <w:fldChar w:fldCharType="end"/>
@@ -13042,7 +12899,7 @@
   <a:extraClrSchemeLst/>
   <a:extLst>
     <a:ext uri="{05A4C25C-085E-4340-85A3-A5531E510DB2}">
-      <thm15:themeFamily xmlns:thm15="http://schemas.microsoft.com/office/thememl/2012/main" xmlns="" name="Office Theme" id="{62F939B6-93AF-4DB8-9C6B-D6C7DFDC589F}" vid="{4A3C46E8-61CC-4603-A589-7422A47A8E4A}"/>
+      <thm15:themeFamily xmlns="" xmlns:thm15="http://schemas.microsoft.com/office/thememl/2012/main" name="Office Theme" id="{62F939B6-93AF-4DB8-9C6B-D6C7DFDC589F}" vid="{4A3C46E8-61CC-4603-A589-7422A47A8E4A}"/>
     </a:ext>
   </a:extLst>
 </a:theme>

</xml_diff>

<commit_message>
Updated with day 2 homework and reading notes
</commit_message>
<xml_diff>
--- a/seminars/attended/workshop_cdi_ctlt2018/CDI_Workbook_June2018.docx
+++ b/seminars/attended/workshop_cdi_ctlt2018/CDI_Workbook_June2018.docx
@@ -3897,12 +3897,7 @@
           </w:p>
           <w:p>
             <w:r>
-              <w:t>Propose</w:t>
-            </w:r>
-            <w:bookmarkStart w:id="16" w:name="_GoBack"/>
-            <w:bookmarkEnd w:id="16"/>
-            <w:r>
-              <w:t xml:space="preserve"> use-case scenarios where an algorithm is used across multiple specialties </w:t>
+              <w:t xml:space="preserve">Propose use-case scenarios where an algorithm is used across multiple specialties </w:t>
             </w:r>
           </w:p>
           <w:p>
@@ -3910,8 +3905,6 @@
               <w:pStyle w:val="NormalWeb"/>
               <w:spacing w:before="0" w:beforeAutospacing="0" w:after="0" w:afterAutospacing="0"/>
               <w:ind w:left="20"/>
-            </w:pPr>
-            <w:r>
               <w:rPr>
                 <w:rFonts w:ascii="Arial" w:hAnsi="Arial" w:cs="Arial"/>
                 <w:b/>
@@ -3921,21 +3914,58 @@
                 <w:szCs w:val="20"/>
                 <w:shd w:val="clear" w:color="auto" w:fill="7EDCE3"/>
               </w:rPr>
+            </w:pPr>
+          </w:p>
+          <w:p>
+            <w:pPr>
+              <w:pStyle w:val="NormalWeb"/>
+              <w:spacing w:before="0" w:beforeAutospacing="0" w:after="0" w:afterAutospacing="0"/>
+            </w:pPr>
+            <w:r>
+              <w:rPr>
+                <w:rFonts w:ascii="Arial" w:hAnsi="Arial" w:cs="Arial"/>
+                <w:b/>
+                <w:bCs/>
+                <w:color w:val="000000"/>
+                <w:sz w:val="20"/>
+                <w:szCs w:val="20"/>
+                <w:shd w:val="clear" w:color="auto" w:fill="7EDCE3"/>
+              </w:rPr>
               <w:t>Assessment:</w:t>
             </w:r>
           </w:p>
-          <w:p/>
-          <w:p>
-            <w:pPr>
-              <w:spacing w:line="288" w:lineRule="auto"/>
-              <w:ind w:left="20"/>
-              <w:rPr>
-                <w:b/>
-                <w:sz w:val="20"/>
-                <w:szCs w:val="20"/>
-                <w:shd w:val="clear" w:color="auto" w:fill="7EDCE3"/>
-              </w:rPr>
-            </w:pPr>
+          <w:p>
+            <w:r>
+              <w:t>Presenting field review work to class (self, instructor)</w:t>
+            </w:r>
+          </w:p>
+          <w:p>
+            <w:r>
+              <w:t>Class discussion on methods and critiques of presented papers (peers, instructor)</w:t>
+            </w:r>
+          </w:p>
+          <w:p>
+            <w:r>
+              <w:t>In-class quizzes on methods (instructor)</w:t>
+            </w:r>
+          </w:p>
+          <w:p>
+            <w:r>
+              <w:t>Paired exercise on shared theme/topic discussing methods involved, drawing upon academic principles learnt in class (self, peers, instructor)</w:t>
+            </w:r>
+          </w:p>
+          <w:p>
+            <w:pPr>
+              <w:rPr>
+                <w:i/>
+              </w:rPr>
+            </w:pPr>
+            <w:r>
+              <w:rPr>
+                <w:i/>
+              </w:rPr>
+              <w:t>Specific feedback from instructor on tasks</w:t>
+            </w:r>
           </w:p>
         </w:tc>
         <w:tc>
@@ -4002,7 +4032,15 @@
                 <w:rFonts w:ascii="Menlo Regular" w:hAnsi="Menlo Regular" w:cs="Menlo Regular"/>
                 <w:lang w:val="en-US"/>
               </w:rPr>
-              <w:t>Outline a bioinformatics based analytical pipeline, integrating key fields and methods</w:t>
+              <w:t xml:space="preserve">Outline a bioinformatics based analytical pipeline, </w:t>
+            </w:r>
+            <w:r>
+              <w:rPr>
+                <w:rFonts w:ascii="Menlo Regular" w:hAnsi="Menlo Regular" w:cs="Menlo Regular"/>
+                <w:lang w:val="en-US"/>
+              </w:rPr>
+              <w:lastRenderedPageBreak/>
+              <w:t>integrating key fields and methods</w:t>
             </w:r>
           </w:p>
         </w:tc>
@@ -4038,6 +4076,7 @@
                 <w:szCs w:val="20"/>
                 <w:shd w:val="clear" w:color="auto" w:fill="7EDCE3"/>
               </w:rPr>
+              <w:lastRenderedPageBreak/>
               <w:t>Evidence:</w:t>
             </w:r>
           </w:p>
@@ -4048,6 +4087,7 @@
           </w:p>
           <w:p>
             <w:r>
+              <w:lastRenderedPageBreak/>
               <w:t>Evaluate the impact of alternative steps on the results/output</w:t>
             </w:r>
             <w:r>
@@ -4079,12 +4119,84 @@
           <w:p>
             <w:pPr>
               <w:rPr>
-                <w:i/>
                 <w:color w:val="695D46"/>
                 <w:sz w:val="18"/>
                 <w:szCs w:val="18"/>
               </w:rPr>
             </w:pPr>
+            <w:r>
+              <w:rPr>
+                <w:color w:val="695D46"/>
+                <w:sz w:val="18"/>
+                <w:szCs w:val="18"/>
+              </w:rPr>
+              <w:t>Literature review &amp; identifying knowledge gaps in published papers (self)</w:t>
+            </w:r>
+          </w:p>
+          <w:p>
+            <w:pPr>
+              <w:rPr>
+                <w:color w:val="695D46"/>
+                <w:sz w:val="18"/>
+                <w:szCs w:val="18"/>
+              </w:rPr>
+            </w:pPr>
+            <w:r>
+              <w:rPr>
+                <w:color w:val="695D46"/>
+                <w:sz w:val="18"/>
+                <w:szCs w:val="18"/>
+              </w:rPr>
+              <w:t>In class discussions</w:t>
+            </w:r>
+            <w:r>
+              <w:rPr>
+                <w:color w:val="695D46"/>
+                <w:sz w:val="18"/>
+                <w:szCs w:val="18"/>
+              </w:rPr>
+              <w:t xml:space="preserve"> demonstrating student is able to draw upon previously covered concepts to critically assess a new subject paper</w:t>
+            </w:r>
+            <w:r>
+              <w:rPr>
+                <w:color w:val="695D46"/>
+                <w:sz w:val="18"/>
+                <w:szCs w:val="18"/>
+              </w:rPr>
+              <w:t xml:space="preserve"> (peers, instructor)</w:t>
+            </w:r>
+          </w:p>
+          <w:p>
+            <w:pPr>
+              <w:rPr>
+                <w:color w:val="695D46"/>
+                <w:sz w:val="18"/>
+                <w:szCs w:val="18"/>
+              </w:rPr>
+            </w:pPr>
+            <w:r>
+              <w:rPr>
+                <w:color w:val="695D46"/>
+                <w:sz w:val="18"/>
+                <w:szCs w:val="18"/>
+              </w:rPr>
+              <w:t>Exit ticket approach for end of class (self, auto)</w:t>
+            </w:r>
+          </w:p>
+          <w:p>
+            <w:pPr>
+              <w:rPr>
+                <w:color w:val="695D46"/>
+                <w:sz w:val="18"/>
+                <w:szCs w:val="18"/>
+              </w:rPr>
+            </w:pPr>
+            <w:r>
+              <w:rPr>
+                <w:i/>
+              </w:rPr>
+              <w:t>Marking rubric covering expected content coverage and flow of ideas; Peer feedback on presented work; Guided discussions around specific questions from TA</w:t>
+            </w:r>
           </w:p>
         </w:tc>
         <w:tc>
@@ -4150,15 +4262,8 @@
                 <w:rFonts w:ascii="Menlo Regular" w:hAnsi="Menlo Regular" w:cs="Menlo Regular"/>
                 <w:lang w:val="en-US"/>
               </w:rPr>
-              <w:t xml:space="preserve">Illustrate the integration of bioinformatics specialties in answering biological </w:t>
-            </w:r>
-            <w:r>
-              <w:rPr>
-                <w:rFonts w:ascii="Menlo Regular" w:hAnsi="Menlo Regular" w:cs="Menlo Regular"/>
-                <w:lang w:val="en-US"/>
-              </w:rPr>
               <w:lastRenderedPageBreak/>
-              <w:t>hypotheses and justify the selection of methods and data types</w:t>
+              <w:t>Illustrate the integration of bioinformatics specialties in answering biological hypotheses and justify the selection of methods and data types</w:t>
             </w:r>
           </w:p>
         </w:tc>
@@ -4194,7 +4299,6 @@
                 <w:szCs w:val="20"/>
                 <w:shd w:val="clear" w:color="auto" w:fill="7EDCE3"/>
               </w:rPr>
-              <w:lastRenderedPageBreak/>
               <w:t>Evidence:</w:t>
             </w:r>
           </w:p>
@@ -4205,11 +4309,7 @@
           </w:p>
           <w:p>
             <w:r>
-              <w:t xml:space="preserve">Demonstrate domain knowledge and ability to balance drawbacks and benefits </w:t>
-            </w:r>
-            <w:r>
-              <w:lastRenderedPageBreak/>
-              <w:t>of each analytical step</w:t>
+              <w:t>Demonstrate domain knowledge and ability to balance drawbacks and benefits of each analytical step</w:t>
             </w:r>
           </w:p>
           <w:p>
@@ -4231,17 +4331,78 @@
               <w:t>Assessment:</w:t>
             </w:r>
           </w:p>
-          <w:p/>
-          <w:p>
-            <w:pPr>
-              <w:ind w:left="20"/>
-              <w:rPr>
-                <w:i/>
+          <w:p>
+            <w:r>
+              <w:t>Conclusion presentation on a topic of own choosing, justifying why it is interesting (self, peers, instructor)</w:t>
+            </w:r>
+          </w:p>
+          <w:p>
+            <w:pPr>
+              <w:rPr>
+                <w:i/>
+              </w:rPr>
+            </w:pPr>
+            <w:r>
+              <w:t>Guided discussion of papers presented by colleagues (self, peers)</w:t>
+            </w:r>
+            <w:r>
+              <w:t xml:space="preserve">. </w:t>
+            </w:r>
+            <w:r>
+              <w:rPr>
+                <w:i/>
+              </w:rPr>
+              <w:t xml:space="preserve">The person writing the paper doesn’t get to see the reviews? </w:t>
+            </w:r>
+          </w:p>
+          <w:p>
+            <w:pPr>
+              <w:ind w:left="20"/>
+            </w:pPr>
+            <w:r>
+              <w:t xml:space="preserve">Graded iterative summarization of paper (self, instructor) </w:t>
+            </w:r>
+          </w:p>
+          <w:p>
+            <w:pPr>
+              <w:ind w:left="20"/>
+            </w:pPr>
+            <w:r>
+              <w:t>Activity requiring concise visualization of workflow and explanation of same</w:t>
+            </w:r>
+          </w:p>
+          <w:p>
+            <w:pPr>
+              <w:ind w:left="20"/>
+              <w:rPr>
+                <w:i/>
+              </w:rPr>
+            </w:pPr>
+            <w:r>
+              <w:rPr>
+                <w:i/>
+              </w:rPr>
+              <w:t>Instructor feedback on summaries from instructor; Peer feedback on presented work; Iterative review and redesign</w:t>
+            </w:r>
+          </w:p>
+          <w:p>
+            <w:pPr>
+              <w:ind w:left="20"/>
+              <w:rPr>
+                <w:b/>
                 <w:color w:val="695D46"/>
                 <w:sz w:val="18"/>
                 <w:szCs w:val="18"/>
               </w:rPr>
             </w:pPr>
+            <w:r>
+              <w:rPr>
+                <w:b/>
+              </w:rPr>
+              <w:t xml:space="preserve">- Do all your proposed means of assessment overlap/cover all your learning objectives </w:t>
+            </w:r>
+            <w:bookmarkStart w:id="16" w:name="_GoBack"/>
+            <w:bookmarkEnd w:id="16"/>
           </w:p>
         </w:tc>
         <w:tc>
@@ -4746,6 +4907,7 @@
         <w:rPr>
           <w:b/>
         </w:rPr>
+        <w:lastRenderedPageBreak/>
         <w:t>How would YOU describe your course in a way that inspires (or at least engages) curiosity/interest?</w:t>
       </w:r>
       <w:r>
@@ -6561,7 +6723,16 @@
                 <w:sz w:val="20"/>
                 <w:szCs w:val="20"/>
               </w:rPr>
-              <w:t xml:space="preserve"> this learning? </w:t>
+              <w:t xml:space="preserve"> this </w:t>
+            </w:r>
+            <w:r>
+              <w:rPr>
+                <w:i/>
+                <w:sz w:val="20"/>
+                <w:szCs w:val="20"/>
+              </w:rPr>
+              <w:lastRenderedPageBreak/>
+              <w:t xml:space="preserve">learning? </w:t>
             </w:r>
             <w:r>
               <w:rPr>
@@ -6662,6 +6833,7 @@
                 <w:szCs w:val="20"/>
                 <w:shd w:val="clear" w:color="auto" w:fill="A7FCF6"/>
               </w:rPr>
+              <w:lastRenderedPageBreak/>
               <w:t>To help learners make meaning and</w:t>
             </w:r>
           </w:p>
@@ -6683,7 +6855,17 @@
                 <w:szCs w:val="20"/>
                 <w:shd w:val="clear" w:color="auto" w:fill="A7FCF6"/>
               </w:rPr>
-              <w:t>develop the knowledge, skills, attitudes</w:t>
+              <w:t xml:space="preserve">develop the knowledge, skills, </w:t>
+            </w:r>
+            <w:r>
+              <w:rPr>
+                <w:b/>
+                <w:sz w:val="20"/>
+                <w:szCs w:val="20"/>
+                <w:shd w:val="clear" w:color="auto" w:fill="A7FCF6"/>
+              </w:rPr>
+              <w:lastRenderedPageBreak/>
+              <w:t>attitudes</w:t>
             </w:r>
           </w:p>
           <w:p>
@@ -6768,6 +6950,7 @@
                 <w:sz w:val="20"/>
                 <w:szCs w:val="20"/>
               </w:rPr>
+              <w:lastRenderedPageBreak/>
               <w:t>Big Ideas/</w:t>
             </w:r>
           </w:p>
@@ -7271,7 +7454,6 @@
                 <w:sz w:val="18"/>
                 <w:szCs w:val="18"/>
               </w:rPr>
-              <w:lastRenderedPageBreak/>
               <w:t>Apply techniques for adjusting light (shutter speed, angle, etc) to minimize or enhance shadows on a subject.</w:t>
             </w:r>
           </w:p>
@@ -7501,6 +7683,7 @@
                 <w:sz w:val="18"/>
                 <w:szCs w:val="18"/>
               </w:rPr>
+              <w:lastRenderedPageBreak/>
               <w:t xml:space="preserve">Assessment: </w:t>
             </w:r>
             <w:r>
@@ -7600,6 +7783,7 @@
                 <w:sz w:val="18"/>
                 <w:szCs w:val="18"/>
               </w:rPr>
+              <w:lastRenderedPageBreak/>
               <w:t>Apply emerging knowledge of the qualities of light that make an impactful photograph (to select a piece for the class show).</w:t>
             </w:r>
           </w:p>
@@ -8307,6 +8491,7 @@
               <w:rPr>
                 <w:b/>
               </w:rPr>
+              <w:lastRenderedPageBreak/>
               <w:t xml:space="preserve">Big Ideas/Enduring Understandings:  </w:t>
             </w:r>
             <w:r>
@@ -8936,16 +9121,7 @@
                 <w:sz w:val="18"/>
                 <w:szCs w:val="18"/>
               </w:rPr>
-              <w:t xml:space="preserve">Produce a series of 10 images taken in different lighting conditions with notes about how decisions </w:t>
-            </w:r>
-            <w:r>
-              <w:rPr>
-                <w:i/>
-                <w:sz w:val="18"/>
-                <w:szCs w:val="18"/>
-              </w:rPr>
-              <w:lastRenderedPageBreak/>
-              <w:t>were made regarding the use of flash. Include successful and unsuccessful attempts.</w:t>
+              <w:t>Produce a series of 10 images taken in different lighting conditions with notes about how decisions were made regarding the use of flash. Include successful and unsuccessful attempts.</w:t>
             </w:r>
           </w:p>
           <w:p>
@@ -9037,106 +9213,105 @@
                 <w:sz w:val="18"/>
                 <w:szCs w:val="18"/>
               </w:rPr>
+              <w:t xml:space="preserve">Monthly lighting labs - demo of various approaches to flash - when and when not to use. Practice with cameras. </w:t>
+            </w:r>
+          </w:p>
+          <w:p>
+            <w:pPr>
+              <w:ind w:left="20"/>
+              <w:rPr>
+                <w:i/>
+                <w:color w:val="FF5E0E"/>
+                <w:sz w:val="18"/>
+                <w:szCs w:val="18"/>
+              </w:rPr>
+            </w:pPr>
+          </w:p>
+          <w:p>
+            <w:pPr>
+              <w:ind w:left="20"/>
+              <w:rPr>
+                <w:i/>
+                <w:color w:val="FF5E0E"/>
+                <w:sz w:val="18"/>
+                <w:szCs w:val="18"/>
+              </w:rPr>
+            </w:pPr>
+            <w:r>
+              <w:rPr>
+                <w:i/>
+                <w:color w:val="FF5E0E"/>
+                <w:sz w:val="18"/>
+                <w:szCs w:val="18"/>
+              </w:rPr>
+              <w:t>Weekly critique circles. First task: each group contributes to a shared doc. which will serve as Critique Guidelines for the circles. Steps:</w:t>
+            </w:r>
+          </w:p>
+          <w:p>
+            <w:pPr>
+              <w:rPr>
+                <w:i/>
+                <w:color w:val="FF5E0E"/>
+                <w:sz w:val="18"/>
+                <w:szCs w:val="18"/>
+              </w:rPr>
+            </w:pPr>
+            <w:r>
+              <w:rPr>
+                <w:i/>
+                <w:color w:val="FF5E0E"/>
+                <w:sz w:val="18"/>
+                <w:szCs w:val="18"/>
+              </w:rPr>
+              <w:t>Research - what is critique process?</w:t>
+            </w:r>
+          </w:p>
+          <w:p>
+            <w:pPr>
+              <w:rPr>
+                <w:i/>
+                <w:color w:val="FF5E0E"/>
+                <w:sz w:val="18"/>
+                <w:szCs w:val="18"/>
+              </w:rPr>
+            </w:pPr>
+            <w:r>
+              <w:rPr>
+                <w:i/>
+                <w:color w:val="FF5E0E"/>
+                <w:sz w:val="18"/>
+                <w:szCs w:val="18"/>
+              </w:rPr>
+              <w:t>Discuss - what would be helpful feedback?</w:t>
+            </w:r>
+          </w:p>
+          <w:p>
+            <w:pPr>
+              <w:rPr>
+                <w:i/>
+                <w:color w:val="FF5E0E"/>
+                <w:sz w:val="18"/>
+                <w:szCs w:val="18"/>
+              </w:rPr>
+            </w:pPr>
+            <w:r>
+              <w:rPr>
+                <w:i/>
+                <w:color w:val="FF5E0E"/>
+                <w:sz w:val="18"/>
+                <w:szCs w:val="18"/>
+              </w:rPr>
+              <w:t xml:space="preserve">Contribute - 3 guidelines to </w:t>
+            </w:r>
+            <w:r>
+              <w:rPr>
+                <w:i/>
+                <w:color w:val="FF5E0E"/>
+                <w:sz w:val="18"/>
+                <w:szCs w:val="18"/>
+              </w:rPr>
               <w:lastRenderedPageBreak/>
-              <w:t xml:space="preserve">Monthly lighting labs - demo of various approaches to flash - </w:t>
-            </w:r>
-            <w:r>
-              <w:rPr>
-                <w:i/>
-                <w:color w:val="FF5E0E"/>
-                <w:sz w:val="18"/>
-                <w:szCs w:val="18"/>
-              </w:rPr>
-              <w:lastRenderedPageBreak/>
-              <w:t xml:space="preserve">when and when not to use. Practice with cameras. </w:t>
-            </w:r>
-          </w:p>
-          <w:p>
-            <w:pPr>
-              <w:ind w:left="20"/>
-              <w:rPr>
-                <w:i/>
-                <w:color w:val="FF5E0E"/>
-                <w:sz w:val="18"/>
-                <w:szCs w:val="18"/>
-              </w:rPr>
-            </w:pPr>
-          </w:p>
-          <w:p>
-            <w:pPr>
-              <w:ind w:left="20"/>
-              <w:rPr>
-                <w:i/>
-                <w:color w:val="FF5E0E"/>
-                <w:sz w:val="18"/>
-                <w:szCs w:val="18"/>
-              </w:rPr>
-            </w:pPr>
-            <w:r>
-              <w:rPr>
-                <w:i/>
-                <w:color w:val="FF5E0E"/>
-                <w:sz w:val="18"/>
-                <w:szCs w:val="18"/>
-              </w:rPr>
-              <w:t>Weekly critique circles. First task: each group contributes to a shared doc. which will serve as Critique Guidelines for the circles. Steps:</w:t>
-            </w:r>
-          </w:p>
-          <w:p>
-            <w:pPr>
-              <w:rPr>
-                <w:i/>
-                <w:color w:val="FF5E0E"/>
-                <w:sz w:val="18"/>
-                <w:szCs w:val="18"/>
-              </w:rPr>
-            </w:pPr>
-            <w:r>
-              <w:rPr>
-                <w:i/>
-                <w:color w:val="FF5E0E"/>
-                <w:sz w:val="18"/>
-                <w:szCs w:val="18"/>
-              </w:rPr>
-              <w:t>Research - what is critique process?</w:t>
-            </w:r>
-          </w:p>
-          <w:p>
-            <w:pPr>
-              <w:rPr>
-                <w:i/>
-                <w:color w:val="FF5E0E"/>
-                <w:sz w:val="18"/>
-                <w:szCs w:val="18"/>
-              </w:rPr>
-            </w:pPr>
-            <w:r>
-              <w:rPr>
-                <w:i/>
-                <w:color w:val="FF5E0E"/>
-                <w:sz w:val="18"/>
-                <w:szCs w:val="18"/>
-              </w:rPr>
-              <w:t>Discuss - what would be helpful feedback?</w:t>
-            </w:r>
-          </w:p>
-          <w:p>
-            <w:pPr>
-              <w:rPr>
-                <w:i/>
-                <w:color w:val="FF5E0E"/>
-                <w:sz w:val="18"/>
-                <w:szCs w:val="18"/>
-              </w:rPr>
-            </w:pPr>
-            <w:r>
-              <w:rPr>
-                <w:i/>
-                <w:color w:val="FF5E0E"/>
-                <w:sz w:val="18"/>
-                <w:szCs w:val="18"/>
-              </w:rPr>
-              <w:t>Contribute - 3 guidelines to shared Critique Guidelines doc.</w:t>
+              <w:t>shared Critique Guidelines doc.</w:t>
             </w:r>
           </w:p>
           <w:p>
@@ -9514,7 +9689,6 @@
                 <w:sz w:val="18"/>
                 <w:szCs w:val="18"/>
               </w:rPr>
-              <w:lastRenderedPageBreak/>
               <w:t>Prepare a portfolio with all required weekly work and notes attached.</w:t>
             </w:r>
           </w:p>
@@ -9847,6 +10021,7 @@
                 <w:sz w:val="18"/>
                 <w:szCs w:val="18"/>
               </w:rPr>
+              <w:lastRenderedPageBreak/>
               <w:t>Be familiar with the art and artists of photography: Gerhardt Richter; Anselm Keiffer, Ansel Adams, Yousef Karsh,  and their perspectives.</w:t>
             </w:r>
           </w:p>
@@ -10199,7 +10374,7 @@
       <w:rPr>
         <w:noProof/>
       </w:rPr>
-      <w:t>8</w:t>
+      <w:t>9</w:t>
     </w:r>
     <w:r>
       <w:fldChar w:fldCharType="end"/>
@@ -10305,13 +10480,7 @@
       <w:rPr>
         <w:color w:val="695D46"/>
       </w:rPr>
-      <w:t>UBC CTL</w:t>
-    </w:r>
-    <w:r>
-      <w:rPr>
-        <w:color w:val="695D46"/>
-      </w:rPr>
-      <w:t>T Course Design Intensive</w:t>
+      <w:t>UBC CTLT Course Design Intensive</w:t>
     </w:r>
     <w:r>
       <w:rPr>
@@ -10337,18 +10506,7 @@
         <w:color w:val="695D46"/>
       </w:rPr>
       <w:tab/>
-    </w:r>
-    <w:r>
-      <w:rPr>
-        <w:color w:val="695D46"/>
-      </w:rPr>
-      <w:t xml:space="preserve">Revised </w:t>
-    </w:r>
-    <w:r>
-      <w:rPr>
-        <w:color w:val="695D46"/>
-      </w:rPr>
-      <w:t>June 2018</w:t>
+      <w:t>Revised June 2018</w:t>
     </w:r>
   </w:p>
 </w:hdr>
@@ -12899,7 +13057,7 @@
   <a:extraClrSchemeLst/>
   <a:extLst>
     <a:ext uri="{05A4C25C-085E-4340-85A3-A5531E510DB2}">
-      <thm15:themeFamily xmlns="" xmlns:thm15="http://schemas.microsoft.com/office/thememl/2012/main" name="Office Theme" id="{62F939B6-93AF-4DB8-9C6B-D6C7DFDC589F}" vid="{4A3C46E8-61CC-4603-A589-7422A47A8E4A}"/>
+      <thm15:themeFamily xmlns:thm15="http://schemas.microsoft.com/office/thememl/2012/main" xmlns="" name="Office Theme" id="{62F939B6-93AF-4DB8-9C6B-D6C7DFDC589F}" vid="{4A3C46E8-61CC-4603-A589-7422A47A8E4A}"/>
     </a:ext>
   </a:extLst>
 </a:theme>

</xml_diff>